<commit_message>
few correction in hw 2
</commit_message>
<xml_diff>
--- a/Lesson 2 Homework Packet/Lesson 2 Homework Packet/Week_02_HW_Submission.docx
+++ b/Lesson 2 Homework Packet/Lesson 2 Homework Packet/Week_02_HW_Submission.docx
@@ -2972,7 +2972,7 @@
         <w:rPr>
           <w:rStyle w:val="VerbatimChar"/>
         </w:rPr>
-        <w:t xml:space="preserve">## 29.75676 45.00000</w:t>
+        <w:t xml:space="preserve">## 29.89189 45.13514</w:t>
       </w:r>
     </w:p>
     <w:p>
@@ -3385,7 +3385,7 @@
         <w:rPr>
           <w:rStyle w:val="VerbatimChar"/>
         </w:rPr>
-        <w:t xml:space="preserve">## 80%   (29.97, 45.03 )   (29.57, 44.73 )  </w:t>
+        <w:t xml:space="preserve">## 80%   (29.47, 45.09 )   (28.97, 44.73 )  </w:t>
       </w:r>
       <w:r>
         <w:br w:type="textWrapping"/>
@@ -3412,7 +3412,7 @@
         <w:rPr>
           <w:rStyle w:val="VerbatimChar"/>
         </w:rPr>
-        <w:t xml:space="preserve">## 80%   (29.76, 44.92 )   (31.46, 47.71 )  </w:t>
+        <w:t xml:space="preserve">## 80%   (29.76, 45.51 )   (31.03, 47.89 )  </w:t>
       </w:r>
       <w:r>
         <w:br w:type="textWrapping"/>
@@ -3499,7 +3499,7 @@
           <m:t>=</m:t>
         </m:r>
         <m:r>
-          <m:t>0.01</m:t>
+          <m:t>0.1</m:t>
         </m:r>
       </m:oMath>
       <w:r>
@@ -3912,6 +3912,18 @@
         </w:rPr>
         <w:t xml:space="preserve">)</w:t>
       </w:r>
+      <w:r>
+        <w:rPr>
+          <w:rStyle w:val="OperatorTok"/>
+        </w:rPr>
+        <w:t xml:space="preserve">$</w:t>
+      </w:r>
+      <w:r>
+        <w:rPr>
+          <w:rStyle w:val="NormalTok"/>
+        </w:rPr>
+        <w:t xml:space="preserve">power</w:t>
+      </w:r>
     </w:p>
     <w:p>
       <w:pPr>
@@ -3921,79 +3933,7 @@
         <w:rPr>
           <w:rStyle w:val="VerbatimChar"/>
         </w:rPr>
-        <w:t xml:space="preserve">## </w:t>
-      </w:r>
-      <w:r>
-        <w:br w:type="textWrapping"/>
-      </w:r>
-      <w:r>
-        <w:rPr>
-          <w:rStyle w:val="VerbatimChar"/>
-        </w:rPr>
-        <w:t xml:space="preserve">##      One-sample t test power calculation </w:t>
-      </w:r>
-      <w:r>
-        <w:br w:type="textWrapping"/>
-      </w:r>
-      <w:r>
-        <w:rPr>
-          <w:rStyle w:val="VerbatimChar"/>
-        </w:rPr>
-        <w:t xml:space="preserve">## </w:t>
-      </w:r>
-      <w:r>
-        <w:br w:type="textWrapping"/>
-      </w:r>
-      <w:r>
-        <w:rPr>
-          <w:rStyle w:val="VerbatimChar"/>
-        </w:rPr>
-        <w:t xml:space="preserve">##               n = 37</w:t>
-      </w:r>
-      <w:r>
-        <w:br w:type="textWrapping"/>
-      </w:r>
-      <w:r>
-        <w:rPr>
-          <w:rStyle w:val="VerbatimChar"/>
-        </w:rPr>
-        <w:t xml:space="preserve">##           delta = 10</w:t>
-      </w:r>
-      <w:r>
-        <w:br w:type="textWrapping"/>
-      </w:r>
-      <w:r>
-        <w:rPr>
-          <w:rStyle w:val="VerbatimChar"/>
-        </w:rPr>
-        <w:t xml:space="preserve">##              sd = 37.1</w:t>
-      </w:r>
-      <w:r>
-        <w:br w:type="textWrapping"/>
-      </w:r>
-      <w:r>
-        <w:rPr>
-          <w:rStyle w:val="VerbatimChar"/>
-        </w:rPr>
-        <w:t xml:space="preserve">##       sig.level = 0.1</w:t>
-      </w:r>
-      <w:r>
-        <w:br w:type="textWrapping"/>
-      </w:r>
-      <w:r>
-        <w:rPr>
-          <w:rStyle w:val="VerbatimChar"/>
-        </w:rPr>
-        <w:t xml:space="preserve">##           power = 0.632762</w:t>
-      </w:r>
-      <w:r>
-        <w:br w:type="textWrapping"/>
-      </w:r>
-      <w:r>
-        <w:rPr>
-          <w:rStyle w:val="VerbatimChar"/>
-        </w:rPr>
-        <w:t xml:space="preserve">##     alternative = one.sided</w:t>
+        <w:t xml:space="preserve">## [1] 0.632762</w:t>
       </w:r>
     </w:p>
     <w:p>
@@ -4279,6 +4219,18 @@
         </w:rPr>
         <w:t xml:space="preserve">)</w:t>
       </w:r>
+      <w:r>
+        <w:rPr>
+          <w:rStyle w:val="OperatorTok"/>
+        </w:rPr>
+        <w:t xml:space="preserve">$</w:t>
+      </w:r>
+      <w:r>
+        <w:rPr>
+          <w:rStyle w:val="NormalTok"/>
+        </w:rPr>
+        <w:t xml:space="preserve">n</w:t>
+      </w:r>
     </w:p>
     <w:p>
       <w:pPr>
@@ -4288,79 +4240,7 @@
         <w:rPr>
           <w:rStyle w:val="VerbatimChar"/>
         </w:rPr>
-        <w:t xml:space="preserve">## </w:t>
-      </w:r>
-      <w:r>
-        <w:br w:type="textWrapping"/>
-      </w:r>
-      <w:r>
-        <w:rPr>
-          <w:rStyle w:val="VerbatimChar"/>
-        </w:rPr>
-        <w:t xml:space="preserve">##      One-sample t test power calculation </w:t>
-      </w:r>
-      <w:r>
-        <w:br w:type="textWrapping"/>
-      </w:r>
-      <w:r>
-        <w:rPr>
-          <w:rStyle w:val="VerbatimChar"/>
-        </w:rPr>
-        <w:t xml:space="preserve">## </w:t>
-      </w:r>
-      <w:r>
-        <w:br w:type="textWrapping"/>
-      </w:r>
-      <w:r>
-        <w:rPr>
-          <w:rStyle w:val="VerbatimChar"/>
-        </w:rPr>
-        <w:t xml:space="preserve">##               n = 91.25578</w:t>
-      </w:r>
-      <w:r>
-        <w:br w:type="textWrapping"/>
-      </w:r>
-      <w:r>
-        <w:rPr>
-          <w:rStyle w:val="VerbatimChar"/>
-        </w:rPr>
-        <w:t xml:space="preserve">##           delta = 10</w:t>
-      </w:r>
-      <w:r>
-        <w:br w:type="textWrapping"/>
-      </w:r>
-      <w:r>
-        <w:rPr>
-          <w:rStyle w:val="VerbatimChar"/>
-        </w:rPr>
-        <w:t xml:space="preserve">##              sd = 37.1</w:t>
-      </w:r>
-      <w:r>
-        <w:br w:type="textWrapping"/>
-      </w:r>
-      <w:r>
-        <w:rPr>
-          <w:rStyle w:val="VerbatimChar"/>
-        </w:rPr>
-        <w:t xml:space="preserve">##       sig.level = 0.1</w:t>
-      </w:r>
-      <w:r>
-        <w:br w:type="textWrapping"/>
-      </w:r>
-      <w:r>
-        <w:rPr>
-          <w:rStyle w:val="VerbatimChar"/>
-        </w:rPr>
-        <w:t xml:space="preserve">##           power = 0.9</w:t>
-      </w:r>
-      <w:r>
-        <w:br w:type="textWrapping"/>
-      </w:r>
-      <w:r>
-        <w:rPr>
-          <w:rStyle w:val="VerbatimChar"/>
-        </w:rPr>
-        <w:t xml:space="preserve">##     alternative = one.sided</w:t>
+        <w:t xml:space="preserve">## [1] 91.25578</w:t>
       </w:r>
     </w:p>
     <w:p>
@@ -4478,7 +4358,7 @@
     </w:lvl>
   </w:abstractNum>
   <w:abstractNum w:abstractNumId="990">
-    <w:nsid w:val="4847a7b8"/>
+    <w:nsid w:val="cf3c88e3"/>
     <w:multiLevelType w:val="multilevel"/>
     <w:lvl w:ilvl="0">
       <w:numFmt w:val="bullet"/>

</xml_diff>